<commit_message>
Corrected a grammatical error in CV
</commit_message>
<xml_diff>
--- a/resources/Mark Lumb CV.docx
+++ b/resources/Mark Lumb CV.docx
@@ -2866,7 +2866,7 @@
           <w:szCs w:val="20"/>
           <w:lang w:val="en-US"/>
         </w:rPr>
-        <w:t xml:space="preserve">I enjoy playing </w:t>
+        <w:t xml:space="preserve">I enjoy </w:t>
       </w:r>
       <w:r>
         <w:rPr>
@@ -4043,6 +4043,18 @@
       <w:shd w:val="clear" w:color="auto" w:fill="E1DFDD"/>
     </w:rPr>
   </w:style>
+  <w:style w:type="character" w:styleId="FollowedHyperlink">
+    <w:name w:val="FollowedHyperlink"/>
+    <w:basedOn w:val="DefaultParagraphFont"/>
+    <w:uiPriority w:val="99"/>
+    <w:semiHidden/>
+    <w:unhideWhenUsed/>
+    <w:rsid w:val="00EA5CCE"/>
+    <w:rPr>
+      <w:color w:val="FF00FF" w:themeColor="followedHyperlink"/>
+      <w:u w:val="single"/>
+    </w:rPr>
+  </w:style>
 </w:styles>
 </file>
 

</xml_diff>

<commit_message>
Made it so works in narrower windows and updated CV
</commit_message>
<xml_diff>
--- a/resources/Mark Lumb CV.docx
+++ b/resources/Mark Lumb CV.docx
@@ -204,15 +204,17 @@
                             <w:p>
                               <w:pPr>
                                 <w:rPr>
-                                  <w:color w:val="FFFFFF" w:themeColor="background1"/>
+                                  <w:rStyle w:val="Hyperlink"/>
                                 </w:rPr>
                               </w:pPr>
-                              <w:r>
-                                <w:rPr>
-                                  <w:color w:val="FFFFFF" w:themeColor="background1"/>
-                                </w:rPr>
-                                <w:t>https://github.com/Mark841</w:t>
-                              </w:r>
+                              <w:hyperlink r:id="rId7" w:history="1">
+                                <w:r>
+                                  <w:rPr>
+                                    <w:rStyle w:val="Hyperlink"/>
+                                  </w:rPr>
+                                  <w:t>https://github.com/Mark841</w:t>
+                                </w:r>
+                              </w:hyperlink>
                             </w:p>
                             <w:p>
                               <w:pPr>
@@ -220,12 +222,14 @@
                                   <w:color w:val="FFFFFF" w:themeColor="background1"/>
                                 </w:rPr>
                               </w:pPr>
-                              <w:r>
-                                <w:rPr>
-                                  <w:color w:val="FFFFFF" w:themeColor="background1"/>
-                                </w:rPr>
-                                <w:t>http://marklumbportfolio.uk/</w:t>
-                              </w:r>
+                              <w:hyperlink r:id="rId8" w:history="1">
+                                <w:r>
+                                  <w:rPr>
+                                    <w:rStyle w:val="Hyperlink"/>
+                                  </w:rPr>
+                                  <w:t>http://marklumbportfolio.uk/</w:t>
+                                </w:r>
+                              </w:hyperlink>
                             </w:p>
                             <w:p>
                               <w:pPr>
@@ -233,26 +237,28 @@
                                   <w:color w:val="FFFFFF" w:themeColor="background1"/>
                                 </w:rPr>
                               </w:pPr>
-                              <w:r>
-                                <w:rPr>
-                                  <w:color w:val="FFFFFF" w:themeColor="background1"/>
-                                </w:rPr>
-                                <w:t>linkedin.com/in/</w:t>
-                              </w:r>
-                              <w:proofErr w:type="spellStart"/>
-                              <w:r>
-                                <w:rPr>
-                                  <w:color w:val="FFFFFF" w:themeColor="background1"/>
-                                </w:rPr>
-                                <w:t>marklumb</w:t>
-                              </w:r>
-                              <w:proofErr w:type="spellEnd"/>
-                              <w:r>
-                                <w:rPr>
-                                  <w:color w:val="FFFFFF" w:themeColor="background1"/>
-                                </w:rPr>
-                                <w:t>/</w:t>
-                              </w:r>
+                              <w:hyperlink r:id="rId9" w:history="1">
+                                <w:r>
+                                  <w:rPr>
+                                    <w:rStyle w:val="Hyperlink"/>
+                                  </w:rPr>
+                                  <w:t>linkedin.com/in/</w:t>
+                                </w:r>
+                                <w:proofErr w:type="spellStart"/>
+                                <w:r>
+                                  <w:rPr>
+                                    <w:rStyle w:val="Hyperlink"/>
+                                  </w:rPr>
+                                  <w:t>marklumb</w:t>
+                                </w:r>
+                                <w:proofErr w:type="spellEnd"/>
+                                <w:r>
+                                  <w:rPr>
+                                    <w:rStyle w:val="Hyperlink"/>
+                                  </w:rPr>
+                                  <w:t>/</w:t>
+                                </w:r>
+                              </w:hyperlink>
                             </w:p>
                             <w:p>
                               <w:pPr>
@@ -260,12 +266,14 @@
                                   <w:color w:val="FFFFFF" w:themeColor="background1"/>
                                 </w:rPr>
                               </w:pPr>
-                              <w:r>
-                                <w:rPr>
-                                  <w:color w:val="FFFFFF" w:themeColor="background1"/>
-                                </w:rPr>
-                                <w:t>lumb.mark@yahoo.co.uk</w:t>
-                              </w:r>
+                              <w:hyperlink r:id="rId10" w:history="1">
+                                <w:r>
+                                  <w:rPr>
+                                    <w:rStyle w:val="Hyperlink"/>
+                                  </w:rPr>
+                                  <w:t>lumb.mark@yahoo.co.uk</w:t>
+                                </w:r>
+                              </w:hyperlink>
                             </w:p>
                             <w:p>
                               <w:pPr>
@@ -305,13 +313,13 @@
                             </pic:cNvPicPr>
                           </pic:nvPicPr>
                           <pic:blipFill>
-                            <a:blip r:embed="rId7" cstate="print">
+                            <a:blip r:embed="rId11" cstate="print">
                               <a:extLst>
                                 <a:ext uri="{28A0092B-C50C-407E-A947-70E740481C1C}">
                                   <a14:useLocalDpi xmlns:a14="http://schemas.microsoft.com/office/drawing/2010/main" val="0"/>
                                 </a:ext>
                                 <a:ext uri="{96DAC541-7B7A-43D3-8B79-37D633B846F1}">
-                                  <asvg:svgBlip xmlns:asvg="http://schemas.microsoft.com/office/drawing/2016/SVG/main" r:embed="rId8"/>
+                                  <asvg:svgBlip xmlns:asvg="http://schemas.microsoft.com/office/drawing/2016/SVG/main" r:embed="rId12"/>
                                 </a:ext>
                               </a:extLst>
                             </a:blip>
@@ -337,13 +345,13 @@
                             </pic:cNvPicPr>
                           </pic:nvPicPr>
                           <pic:blipFill>
-                            <a:blip r:embed="rId9" cstate="print">
+                            <a:blip r:embed="rId13" cstate="print">
                               <a:extLst>
                                 <a:ext uri="{28A0092B-C50C-407E-A947-70E740481C1C}">
                                   <a14:useLocalDpi xmlns:a14="http://schemas.microsoft.com/office/drawing/2010/main" val="0"/>
                                 </a:ext>
                                 <a:ext uri="{96DAC541-7B7A-43D3-8B79-37D633B846F1}">
-                                  <asvg:svgBlip xmlns:asvg="http://schemas.microsoft.com/office/drawing/2016/SVG/main" r:embed="rId10"/>
+                                  <asvg:svgBlip xmlns:asvg="http://schemas.microsoft.com/office/drawing/2016/SVG/main" r:embed="rId14"/>
                                 </a:ext>
                               </a:extLst>
                             </a:blip>
@@ -369,13 +377,13 @@
                             </pic:cNvPicPr>
                           </pic:nvPicPr>
                           <pic:blipFill>
-                            <a:blip r:embed="rId11" cstate="print">
+                            <a:blip r:embed="rId15" cstate="print">
                               <a:extLst>
                                 <a:ext uri="{28A0092B-C50C-407E-A947-70E740481C1C}">
                                   <a14:useLocalDpi xmlns:a14="http://schemas.microsoft.com/office/drawing/2010/main" val="0"/>
                                 </a:ext>
                                 <a:ext uri="{96DAC541-7B7A-43D3-8B79-37D633B846F1}">
-                                  <asvg:svgBlip xmlns:asvg="http://schemas.microsoft.com/office/drawing/2016/SVG/main" r:embed="rId12"/>
+                                  <asvg:svgBlip xmlns:asvg="http://schemas.microsoft.com/office/drawing/2016/SVG/main" r:embed="rId16"/>
                                 </a:ext>
                               </a:extLst>
                             </a:blip>
@@ -401,13 +409,13 @@
                             </pic:cNvPicPr>
                           </pic:nvPicPr>
                           <pic:blipFill>
-                            <a:blip r:embed="rId11" cstate="print">
+                            <a:blip r:embed="rId15" cstate="print">
                               <a:extLst>
                                 <a:ext uri="{28A0092B-C50C-407E-A947-70E740481C1C}">
                                   <a14:useLocalDpi xmlns:a14="http://schemas.microsoft.com/office/drawing/2010/main" val="0"/>
                                 </a:ext>
                                 <a:ext uri="{96DAC541-7B7A-43D3-8B79-37D633B846F1}">
-                                  <asvg:svgBlip xmlns:asvg="http://schemas.microsoft.com/office/drawing/2016/SVG/main" r:embed="rId12"/>
+                                  <asvg:svgBlip xmlns:asvg="http://schemas.microsoft.com/office/drawing/2016/SVG/main" r:embed="rId16"/>
                                 </a:ext>
                               </a:extLst>
                             </a:blip>
@@ -433,13 +441,13 @@
                             </pic:cNvPicPr>
                           </pic:nvPicPr>
                           <pic:blipFill>
-                            <a:blip r:embed="rId11" cstate="print">
+                            <a:blip r:embed="rId15" cstate="print">
                               <a:extLst>
                                 <a:ext uri="{28A0092B-C50C-407E-A947-70E740481C1C}">
                                   <a14:useLocalDpi xmlns:a14="http://schemas.microsoft.com/office/drawing/2010/main" val="0"/>
                                 </a:ext>
                                 <a:ext uri="{96DAC541-7B7A-43D3-8B79-37D633B846F1}">
-                                  <asvg:svgBlip xmlns:asvg="http://schemas.microsoft.com/office/drawing/2016/SVG/main" r:embed="rId12"/>
+                                  <asvg:svgBlip xmlns:asvg="http://schemas.microsoft.com/office/drawing/2016/SVG/main" r:embed="rId16"/>
                                 </a:ext>
                               </a:extLst>
                             </a:blip>
@@ -473,15 +481,17 @@
                       <w:p>
                         <w:pPr>
                           <w:rPr>
-                            <w:color w:val="FFFFFF" w:themeColor="background1"/>
+                            <w:rStyle w:val="Hyperlink"/>
                           </w:rPr>
                         </w:pPr>
-                        <w:r>
-                          <w:rPr>
-                            <w:color w:val="FFFFFF" w:themeColor="background1"/>
-                          </w:rPr>
-                          <w:t>https://github.com/Mark841</w:t>
-                        </w:r>
+                        <w:hyperlink r:id="rId17" w:history="1">
+                          <w:r>
+                            <w:rPr>
+                              <w:rStyle w:val="Hyperlink"/>
+                            </w:rPr>
+                            <w:t>https://github.com/Mark841</w:t>
+                          </w:r>
+                        </w:hyperlink>
                       </w:p>
                       <w:p>
                         <w:pPr>
@@ -489,12 +499,14 @@
                             <w:color w:val="FFFFFF" w:themeColor="background1"/>
                           </w:rPr>
                         </w:pPr>
-                        <w:r>
-                          <w:rPr>
-                            <w:color w:val="FFFFFF" w:themeColor="background1"/>
-                          </w:rPr>
-                          <w:t>http://marklumbportfolio.uk/</w:t>
-                        </w:r>
+                        <w:hyperlink r:id="rId18" w:history="1">
+                          <w:r>
+                            <w:rPr>
+                              <w:rStyle w:val="Hyperlink"/>
+                            </w:rPr>
+                            <w:t>http://marklumbportfolio.uk/</w:t>
+                          </w:r>
+                        </w:hyperlink>
                       </w:p>
                       <w:p>
                         <w:pPr>
@@ -502,26 +514,28 @@
                             <w:color w:val="FFFFFF" w:themeColor="background1"/>
                           </w:rPr>
                         </w:pPr>
-                        <w:r>
-                          <w:rPr>
-                            <w:color w:val="FFFFFF" w:themeColor="background1"/>
-                          </w:rPr>
-                          <w:t>linkedin.com/in/</w:t>
-                        </w:r>
-                        <w:proofErr w:type="spellStart"/>
-                        <w:r>
-                          <w:rPr>
-                            <w:color w:val="FFFFFF" w:themeColor="background1"/>
-                          </w:rPr>
-                          <w:t>marklumb</w:t>
-                        </w:r>
-                        <w:proofErr w:type="spellEnd"/>
-                        <w:r>
-                          <w:rPr>
-                            <w:color w:val="FFFFFF" w:themeColor="background1"/>
-                          </w:rPr>
-                          <w:t>/</w:t>
-                        </w:r>
+                        <w:hyperlink r:id="rId19" w:history="1">
+                          <w:r>
+                            <w:rPr>
+                              <w:rStyle w:val="Hyperlink"/>
+                            </w:rPr>
+                            <w:t>linkedin.com/in/</w:t>
+                          </w:r>
+                          <w:proofErr w:type="spellStart"/>
+                          <w:r>
+                            <w:rPr>
+                              <w:rStyle w:val="Hyperlink"/>
+                            </w:rPr>
+                            <w:t>marklumb</w:t>
+                          </w:r>
+                          <w:proofErr w:type="spellEnd"/>
+                          <w:r>
+                            <w:rPr>
+                              <w:rStyle w:val="Hyperlink"/>
+                            </w:rPr>
+                            <w:t>/</w:t>
+                          </w:r>
+                        </w:hyperlink>
                       </w:p>
                       <w:p>
                         <w:pPr>
@@ -529,12 +543,14 @@
                             <w:color w:val="FFFFFF" w:themeColor="background1"/>
                           </w:rPr>
                         </w:pPr>
-                        <w:r>
-                          <w:rPr>
-                            <w:color w:val="FFFFFF" w:themeColor="background1"/>
-                          </w:rPr>
-                          <w:t>lumb.mark@yahoo.co.uk</w:t>
-                        </w:r>
+                        <w:hyperlink r:id="rId20" w:history="1">
+                          <w:r>
+                            <w:rPr>
+                              <w:rStyle w:val="Hyperlink"/>
+                            </w:rPr>
+                            <w:t>lumb.mark@yahoo.co.uk</w:t>
+                          </w:r>
+                        </w:hyperlink>
                       </w:p>
                       <w:p>
                         <w:pPr>
@@ -573,19 +589,19 @@
                     <o:lock v:ext="edit" aspectratio="t"/>
                   </v:shapetype>
                   <v:shape id="Graphic 9" o:spid="_x0000_s1030" type="#_x0000_t75" alt="Receiver outline" style="position:absolute;left:571;top:11811;width:2762;height:2762;visibility:visible;mso-wrap-style:square" o:gfxdata="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">
-                    <v:imagedata r:id="rId13" o:title="Receiver outline"/>
+                    <v:imagedata r:id="rId21" o:title="Receiver outline"/>
                   </v:shape>
                   <v:shape id="Graphic 11" o:spid="_x0000_s1031" type="#_x0000_t75" alt="Envelope outline" style="position:absolute;left:190;top:8667;width:3239;height:3239;visibility:visible;mso-wrap-style:square" o:gfxdata="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">
-                    <v:imagedata r:id="rId14" o:title="Envelope outline"/>
+                    <v:imagedata r:id="rId22" o:title="Envelope outline"/>
                   </v:shape>
                   <v:shape id="Graphic 12" o:spid="_x0000_s1032" type="#_x0000_t75" alt="Link outline" style="position:absolute;top:2857;width:3429;height:3429;visibility:visible;mso-wrap-style:square" o:gfxdata="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">
-                    <v:imagedata r:id="rId15" o:title="Link outline"/>
+                    <v:imagedata r:id="rId23" o:title="Link outline"/>
                   </v:shape>
                   <v:shape id="Graphic 13" o:spid="_x0000_s1033" type="#_x0000_t75" alt="Link outline" style="position:absolute;width:3429;height:3429;visibility:visible;mso-wrap-style:square" o:gfxdata="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">
-                    <v:imagedata r:id="rId15" o:title="Link outline"/>
+                    <v:imagedata r:id="rId23" o:title="Link outline"/>
                   </v:shape>
                   <v:shape id="Graphic 14" o:spid="_x0000_s1034" type="#_x0000_t75" alt="Link outline" style="position:absolute;top:5619;width:3429;height:3429;visibility:visible;mso-wrap-style:square" o:gfxdata="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">
-                    <v:imagedata r:id="rId15" o:title="Link outline"/>
+                    <v:imagedata r:id="rId23" o:title="Link outline"/>
                   </v:shape>
                 </v:group>
               </v:group>
@@ -3677,8 +3693,74 @@
         <w:contextualSpacing/>
       </w:pPr>
       <w:r>
-        <w:t>Available upon request</w:t>
-      </w:r>
+        <w:t xml:space="preserve">Dr Graham Morgan – Acting Head of School of Computing: </w:t>
+      </w:r>
+      <w:hyperlink r:id="rId24" w:history="1">
+        <w:r>
+          <w:rPr>
+            <w:rStyle w:val="Hyperlink"/>
+            <w:color w:val="auto"/>
+          </w:rPr>
+          <w:t>graham.morgan@newcastle.ac.uk</w:t>
+        </w:r>
+      </w:hyperlink>
+    </w:p>
+    <w:p>
+      <w:pPr>
+        <w:spacing w:after="0"/>
+        <w:contextualSpacing/>
+      </w:pPr>
+    </w:p>
+    <w:p>
+      <w:pPr>
+        <w:spacing w:after="0"/>
+        <w:contextualSpacing/>
+      </w:pPr>
+      <w:r>
+        <w:t xml:space="preserve">Dr Gary Ushaw – Senior Lecturer: </w:t>
+      </w:r>
+    </w:p>
+    <w:p>
+      <w:pPr>
+        <w:spacing w:after="0"/>
+        <w:contextualSpacing/>
+      </w:pPr>
+      <w:hyperlink r:id="rId25" w:history="1">
+        <w:r>
+          <w:rPr>
+            <w:rStyle w:val="Hyperlink"/>
+            <w:color w:val="auto"/>
+          </w:rPr>
+          <w:t>gary.ushaw@newcastle.ac.uk</w:t>
+        </w:r>
+      </w:hyperlink>
+    </w:p>
+    <w:p>
+      <w:pPr>
+        <w:spacing w:after="0"/>
+        <w:contextualSpacing/>
+      </w:pPr>
+    </w:p>
+    <w:p>
+      <w:pPr>
+        <w:spacing w:after="0"/>
+        <w:contextualSpacing/>
+      </w:pPr>
+      <w:r>
+        <w:t>More a</w:t>
+      </w:r>
+      <w:r>
+        <w:t>vailable upon request</w:t>
+      </w:r>
+      <w:r>
+        <w:t xml:space="preserve"> </w:t>
+      </w:r>
+    </w:p>
+    <w:p>
+      <w:pPr>
+        <w:spacing w:after="0"/>
+        <w:contextualSpacing/>
+      </w:pPr>
     </w:p>
     <w:sectPr>
       <w:pgSz w:w="11906" w:h="16838"/>
@@ -5069,9 +5151,9 @@
     <w:basedOn w:val="DefaultParagraphFont"/>
     <w:uiPriority w:val="99"/>
     <w:unhideWhenUsed/>
-    <w:rsid w:val="00B17602"/>
+    <w:rsid w:val="00776970"/>
     <w:rPr>
-      <w:color w:val="0563C1" w:themeColor="hyperlink"/>
+      <w:color w:val="FFFFFF" w:themeColor="background1"/>
       <w:u w:val="single"/>
     </w:rPr>
   </w:style>
@@ -5116,6 +5198,18 @@
         <w:numId w:val="2"/>
       </w:numPr>
     </w:pPr>
+  </w:style>
+  <w:style w:type="character" w:styleId="FollowedHyperlink">
+    <w:name w:val="FollowedHyperlink"/>
+    <w:basedOn w:val="DefaultParagraphFont"/>
+    <w:uiPriority w:val="99"/>
+    <w:semiHidden/>
+    <w:unhideWhenUsed/>
+    <w:rsid w:val="00A000E8"/>
+    <w:rPr>
+      <w:color w:val="954F72" w:themeColor="followedHyperlink"/>
+      <w:u w:val="single"/>
+    </w:rPr>
   </w:style>
 </w:styles>
 </file>

</xml_diff>

<commit_message>
Updated CV and dates on site to include working at CA
</commit_message>
<xml_diff>
--- a/resources/Mark Lumb CV.docx
+++ b/resources/Mark Lumb CV.docx
@@ -60,7 +60,9 @@
                         <w:txbxContent>
                           <w:p>
                             <w:pPr>
+                              <w:jc w:val="center"/>
                               <w:rPr>
+                                <w:color w:val="000000" w:themeColor="text1"/>
                                 <w:sz w:val="24"/>
                                 <w:szCs w:val="24"/>
                               </w:rPr>
@@ -70,18 +72,15 @@
                                 <w:sz w:val="24"/>
                                 <w:szCs w:val="24"/>
                               </w:rPr>
-                              <w:t>Silkstone, Church Hill, Spofforth, Harrogate, North Yorkshire, HG3 1AG</w:t>
+                              <w:t>H</w:t>
                             </w:r>
-                          </w:p>
-                          <w:p>
-                            <w:pPr>
-                              <w:jc w:val="center"/>
+                            <w:r>
                               <w:rPr>
-                                <w:color w:val="000000" w:themeColor="text1"/>
                                 <w:sz w:val="24"/>
                                 <w:szCs w:val="24"/>
                               </w:rPr>
-                            </w:pPr>
+                              <w:t>olmes Park, North Street, Horsham, RH12 1FJ</w:t>
+                            </w:r>
                           </w:p>
                         </w:txbxContent>
                       </wps:txbx>
@@ -111,7 +110,9 @@
                   <w:txbxContent>
                     <w:p>
                       <w:pPr>
+                        <w:jc w:val="center"/>
                         <w:rPr>
+                          <w:color w:val="000000" w:themeColor="text1"/>
                           <w:sz w:val="24"/>
                           <w:szCs w:val="24"/>
                         </w:rPr>
@@ -121,18 +122,15 @@
                           <w:sz w:val="24"/>
                           <w:szCs w:val="24"/>
                         </w:rPr>
-                        <w:t>Silkstone, Church Hill, Spofforth, Harrogate, North Yorkshire, HG3 1AG</w:t>
+                        <w:t>H</w:t>
                       </w:r>
-                    </w:p>
-                    <w:p>
-                      <w:pPr>
-                        <w:jc w:val="center"/>
+                      <w:r>
                         <w:rPr>
-                          <w:color w:val="000000" w:themeColor="text1"/>
                           <w:sz w:val="24"/>
                           <w:szCs w:val="24"/>
                         </w:rPr>
-                      </w:pPr>
+                        <w:t>olmes Park, North Street, Horsham, RH12 1FJ</w:t>
+                      </w:r>
                     </w:p>
                   </w:txbxContent>
                 </v:textbox>
@@ -242,21 +240,7 @@
                                   <w:rPr>
                                     <w:rStyle w:val="Hyperlink"/>
                                   </w:rPr>
-                                  <w:t>linkedin.com/in/</w:t>
-                                </w:r>
-                                <w:proofErr w:type="spellStart"/>
-                                <w:r>
-                                  <w:rPr>
-                                    <w:rStyle w:val="Hyperlink"/>
-                                  </w:rPr>
-                                  <w:t>marklumb</w:t>
-                                </w:r>
-                                <w:proofErr w:type="spellEnd"/>
-                                <w:r>
-                                  <w:rPr>
-                                    <w:rStyle w:val="Hyperlink"/>
-                                  </w:rPr>
-                                  <w:t>/</w:t>
+                                  <w:t>linkedin.com/in/marklumb/</w:t>
                                 </w:r>
                               </w:hyperlink>
                             </w:p>
@@ -475,10 +459,6 @@
           <mc:Fallback>
             <w:pict>
               <v:group w14:anchorId="4E3839E6" id="Group 16" o:spid="_x0000_s1027" style="position:absolute;margin-left:-28.5pt;margin-top:.75pt;width:173.25pt;height:129.75pt;z-index:251680768" coordsize="22002,16478" o:gfxdata="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">
-                <v:shapetype id="_x0000_t202" coordsize="21600,21600" o:spt="202" path="m,l,21600r21600,l21600,xe">
-                  <v:stroke joinstyle="miter"/>
-                  <v:path gradientshapeok="t" o:connecttype="rect"/>
-                </v:shapetype>
                 <v:shape id="_x0000_s1028" type="#_x0000_t202" style="position:absolute;left:3048;top:381;width:18954;height:16097;visibility:visible;mso-wrap-style:square;v-text-anchor:top" o:gfxdata="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" filled="f" stroked="f">
                   <v:textbox>
                     <w:txbxContent>
@@ -523,21 +503,7 @@
                             <w:rPr>
                               <w:rStyle w:val="Hyperlink"/>
                             </w:rPr>
-                            <w:t>linkedin.com/in/</w:t>
-                          </w:r>
-                          <w:proofErr w:type="spellStart"/>
-                          <w:r>
-                            <w:rPr>
-                              <w:rStyle w:val="Hyperlink"/>
-                            </w:rPr>
-                            <w:t>marklumb</w:t>
-                          </w:r>
-                          <w:proofErr w:type="spellEnd"/>
-                          <w:r>
-                            <w:rPr>
-                              <w:rStyle w:val="Hyperlink"/>
-                            </w:rPr>
-                            <w:t>/</w:t>
+                            <w:t>linkedin.com/in/marklumb/</w:t>
                           </w:r>
                         </w:hyperlink>
                       </w:p>
@@ -755,7 +721,59 @@
           <w:sz w:val="20"/>
           <w:szCs w:val="20"/>
         </w:rPr>
-        <w:t>Programming languages that I have experience with include: C++, C, C#, OpenGL, Java, SQL, Linux, web development languages, Assembly Language, and Python.</w:t>
+        <w:t xml:space="preserve">Programming languages that I have experience with include: C++, C, C#, OpenGL, Java, SQL, Linux, </w:t>
+      </w:r>
+      <w:r>
+        <w:rPr>
+          <w:sz w:val="20"/>
+          <w:szCs w:val="20"/>
+        </w:rPr>
+        <w:t xml:space="preserve">multitude of </w:t>
+      </w:r>
+      <w:r>
+        <w:rPr>
+          <w:sz w:val="20"/>
+          <w:szCs w:val="20"/>
+        </w:rPr>
+        <w:t>web development languages, Assembly Language, and Python.</w:t>
+      </w:r>
+    </w:p>
+    <w:p>
+      <w:pPr>
+        <w:pStyle w:val="Body"/>
+        <w:contextualSpacing/>
+        <w:rPr>
+          <w:sz w:val="20"/>
+          <w:szCs w:val="20"/>
+        </w:rPr>
+      </w:pPr>
+      <w:r>
+        <w:rPr>
+          <w:sz w:val="20"/>
+          <w:szCs w:val="20"/>
+        </w:rPr>
+        <w:t>Systems that I have</w:t>
+      </w:r>
+      <w:r>
+        <w:rPr>
+          <w:sz w:val="20"/>
+          <w:szCs w:val="20"/>
+        </w:rPr>
+        <w:t xml:space="preserve"> </w:t>
+      </w:r>
+      <w:r>
+        <w:rPr>
+          <w:sz w:val="20"/>
+          <w:szCs w:val="20"/>
+        </w:rPr>
+        <w:t>experience with include: TeamCity, Perforce, Git, SteamWorks, IncrediBuild</w:t>
+      </w:r>
+      <w:r>
+        <w:rPr>
+          <w:sz w:val="20"/>
+          <w:szCs w:val="20"/>
+        </w:rPr>
+        <w:t xml:space="preserve"> and more.</w:t>
       </w:r>
     </w:p>
     <w:p>
@@ -1138,7 +1156,6 @@
           <w:szCs w:val="20"/>
         </w:rPr>
       </w:pPr>
-      <w:proofErr w:type="spellStart"/>
       <w:r>
         <w:rPr>
           <w:sz w:val="20"/>
@@ -1146,7 +1163,6 @@
         </w:rPr>
         <w:t>MComp</w:t>
       </w:r>
-      <w:proofErr w:type="spellEnd"/>
       <w:r>
         <w:rPr>
           <w:sz w:val="20"/>
@@ -1190,7 +1206,14 @@
           <w:sz w:val="20"/>
           <w:szCs w:val="20"/>
         </w:rPr>
-        <w:t>Not Completed Yet - On track for a First</w:t>
+        <w:t>Graduated with a First</w:t>
+      </w:r>
+      <w:r>
+        <w:rPr>
+          <w:sz w:val="20"/>
+          <w:szCs w:val="20"/>
+        </w:rPr>
+        <w:t xml:space="preserve"> Class with Honours</w:t>
       </w:r>
     </w:p>
     <w:p>
@@ -1390,7 +1413,43 @@
           <w:sz w:val="20"/>
           <w:szCs w:val="20"/>
         </w:rPr>
-        <w:t>Masters Year (Fourth Year) – On track for a First</w:t>
+        <w:t>Masters Year (Fourth Year) –First</w:t>
+      </w:r>
+      <w:r>
+        <w:rPr>
+          <w:b/>
+          <w:bCs/>
+          <w:sz w:val="20"/>
+          <w:szCs w:val="20"/>
+        </w:rPr>
+        <w:t xml:space="preserve"> Class</w:t>
+      </w:r>
+      <w:r>
+        <w:rPr>
+          <w:b/>
+          <w:bCs/>
+          <w:sz w:val="20"/>
+          <w:szCs w:val="20"/>
+        </w:rPr>
+        <w:t xml:space="preserve"> </w:t>
+      </w:r>
+      <w:r>
+        <w:rPr>
+          <w:b/>
+          <w:bCs/>
+          <w:sz w:val="20"/>
+          <w:szCs w:val="20"/>
+        </w:rPr>
+        <w:t>w/</w:t>
+      </w:r>
+      <w:r>
+        <w:rPr>
+          <w:b/>
+          <w:bCs/>
+          <w:sz w:val="20"/>
+          <w:szCs w:val="20"/>
+        </w:rPr>
+        <w:t xml:space="preserve"> Honours</w:t>
       </w:r>
     </w:p>
     <w:p>
@@ -1407,7 +1466,14 @@
           <w:sz w:val="20"/>
           <w:szCs w:val="20"/>
         </w:rPr>
-        <w:t>So far this year, I have completed and am undertaking several more advanced games focused modules all using C++, these include:</w:t>
+        <w:t>During the undertaking of this Masters,</w:t>
+      </w:r>
+      <w:r>
+        <w:rPr>
+          <w:sz w:val="20"/>
+          <w:szCs w:val="20"/>
+        </w:rPr>
+        <w:t xml:space="preserve"> I completed several more advanced games focused modules all using C++, these include:</w:t>
       </w:r>
     </w:p>
     <w:p>
@@ -1467,23 +1533,7 @@
           <w:sz w:val="20"/>
           <w:szCs w:val="20"/>
         </w:rPr>
-        <w:t xml:space="preserve"> – Developing a deeper understanding of pointers, </w:t>
-      </w:r>
-      <w:proofErr w:type="gramStart"/>
-      <w:r>
-        <w:rPr>
-          <w:sz w:val="20"/>
-          <w:szCs w:val="20"/>
-        </w:rPr>
-        <w:t>references</w:t>
-      </w:r>
-      <w:proofErr w:type="gramEnd"/>
-      <w:r>
-        <w:rPr>
-          <w:sz w:val="20"/>
-          <w:szCs w:val="20"/>
-        </w:rPr>
-        <w:t xml:space="preserve"> and advanced features of C++, allowing me to produce cleaner, more efficient and more stable code.</w:t>
+        <w:t xml:space="preserve"> – Developing a deeper understanding of pointers, references and advanced features of C++, allowing me to produce cleaner, more efficient and more stable code.</w:t>
       </w:r>
     </w:p>
     <w:p>
@@ -1673,23 +1723,7 @@
           <w:sz w:val="20"/>
           <w:szCs w:val="20"/>
         </w:rPr>
-        <w:t xml:space="preserve"> – Creating a physics engine and AI system which works in 3 Dimensions with a variety of features including </w:t>
-      </w:r>
-      <w:proofErr w:type="spellStart"/>
-      <w:r>
-        <w:rPr>
-          <w:sz w:val="20"/>
-          <w:szCs w:val="20"/>
-        </w:rPr>
-        <w:t>raycasting</w:t>
-      </w:r>
-      <w:proofErr w:type="spellEnd"/>
-      <w:r>
-        <w:rPr>
-          <w:sz w:val="20"/>
-          <w:szCs w:val="20"/>
-        </w:rPr>
-        <w:t xml:space="preserve">, collision detection and response, constraints, </w:t>
+        <w:t xml:space="preserve"> – Creating a physics engine and AI system which works in 3 Dimensions with a variety of features including raycasting, collision detection and response, constraints, </w:t>
       </w:r>
       <w:r>
         <w:rPr>
@@ -1698,37 +1732,12 @@
         </w:rPr>
         <w:t xml:space="preserve">spatial acceleration techniques such as </w:t>
       </w:r>
-      <w:proofErr w:type="spellStart"/>
-      <w:r>
-        <w:rPr>
-          <w:sz w:val="20"/>
-          <w:szCs w:val="20"/>
-        </w:rPr>
-        <w:t>octtrees</w:t>
-      </w:r>
-      <w:proofErr w:type="spellEnd"/>
-      <w:r>
-        <w:rPr>
-          <w:sz w:val="20"/>
-          <w:szCs w:val="20"/>
-        </w:rPr>
-        <w:t xml:space="preserve">, state machines, AI behaviour trees, </w:t>
-      </w:r>
-      <w:proofErr w:type="gramStart"/>
-      <w:r>
-        <w:rPr>
-          <w:sz w:val="20"/>
-          <w:szCs w:val="20"/>
-        </w:rPr>
-        <w:t>pathfinding</w:t>
-      </w:r>
-      <w:proofErr w:type="gramEnd"/>
-      <w:r>
-        <w:rPr>
-          <w:sz w:val="20"/>
-          <w:szCs w:val="20"/>
-        </w:rPr>
-        <w:t xml:space="preserve"> and pushdown automata.</w:t>
+      <w:r>
+        <w:rPr>
+          <w:sz w:val="20"/>
+          <w:szCs w:val="20"/>
+        </w:rPr>
+        <w:t>octtrees, state machines, AI behaviour trees, pathfinding and pushdown automata.</w:t>
       </w:r>
     </w:p>
     <w:p>
@@ -1758,23 +1767,7 @@
           <w:sz w:val="20"/>
           <w:szCs w:val="20"/>
         </w:rPr>
-        <w:t xml:space="preserve"> – Module about the interaction of social, </w:t>
-      </w:r>
-      <w:proofErr w:type="gramStart"/>
-      <w:r>
-        <w:rPr>
-          <w:sz w:val="20"/>
-          <w:szCs w:val="20"/>
-        </w:rPr>
-        <w:t>cyber</w:t>
-      </w:r>
-      <w:proofErr w:type="gramEnd"/>
-      <w:r>
-        <w:rPr>
-          <w:sz w:val="20"/>
-          <w:szCs w:val="20"/>
-        </w:rPr>
-        <w:t xml:space="preserve"> and physical aspects in complex systems and their impact on the security of the whole system. Aswell as the possible mechanisms to detect, respond to and prevent attacks against complex systems.</w:t>
+        <w:t xml:space="preserve"> – Module about the interaction of social, cyber and physical aspects in complex systems and their impact on the security of the whole system. Aswell as the possible mechanisms to detect, respond to and prevent attacks against complex systems.</w:t>
       </w:r>
     </w:p>
     <w:p>
@@ -1834,23 +1827,7 @@
           <w:sz w:val="20"/>
           <w:szCs w:val="20"/>
         </w:rPr>
-        <w:t xml:space="preserve">engine we developed off a </w:t>
-      </w:r>
-      <w:proofErr w:type="gramStart"/>
-      <w:r>
-        <w:rPr>
-          <w:sz w:val="20"/>
-          <w:szCs w:val="20"/>
-        </w:rPr>
-        <w:t>University</w:t>
-      </w:r>
-      <w:proofErr w:type="gramEnd"/>
-      <w:r>
-        <w:rPr>
-          <w:sz w:val="20"/>
-          <w:szCs w:val="20"/>
-        </w:rPr>
-        <w:t xml:space="preserve"> framework</w:t>
+        <w:t>engine we developed off a University framework</w:t>
       </w:r>
       <w:r>
         <w:rPr>
@@ -1873,21 +1850,19 @@
         </w:rPr>
         <w:t xml:space="preserve">sleeping objects, </w:t>
       </w:r>
-      <w:proofErr w:type="spellStart"/>
-      <w:r>
-        <w:rPr>
-          <w:sz w:val="20"/>
-          <w:szCs w:val="20"/>
-        </w:rPr>
-        <w:t>octtrees</w:t>
-      </w:r>
-      <w:proofErr w:type="spellEnd"/>
-      <w:r>
-        <w:rPr>
-          <w:sz w:val="20"/>
-          <w:szCs w:val="20"/>
-        </w:rPr>
-        <w:t>, adding real game assets into the engine (Evil Genius 2</w:t>
+      <w:r>
+        <w:rPr>
+          <w:sz w:val="20"/>
+          <w:szCs w:val="20"/>
+        </w:rPr>
+        <w:t xml:space="preserve">spatial acceleration such as </w:t>
+      </w:r>
+      <w:r>
+        <w:rPr>
+          <w:sz w:val="20"/>
+          <w:szCs w:val="20"/>
+        </w:rPr>
+        <w:t>octtrees, adding real game assets into the engine (Evil Genius 2</w:t>
       </w:r>
       <w:r>
         <w:rPr>
@@ -1902,42 +1877,6 @@
           <w:szCs w:val="20"/>
         </w:rPr>
         <w:t>walls and floors).</w:t>
-      </w:r>
-    </w:p>
-    <w:p>
-      <w:pPr>
-        <w:pStyle w:val="Body"/>
-        <w:ind w:left="3600"/>
-        <w:rPr>
-          <w:sz w:val="20"/>
-          <w:szCs w:val="20"/>
-        </w:rPr>
-      </w:pPr>
-    </w:p>
-    <w:p>
-      <w:pPr>
-        <w:pStyle w:val="Body"/>
-        <w:ind w:left="3600"/>
-        <w:rPr>
-          <w:sz w:val="20"/>
-          <w:szCs w:val="20"/>
-        </w:rPr>
-      </w:pPr>
-      <w:r>
-        <w:rPr>
-          <w:b/>
-          <w:bCs/>
-          <w:sz w:val="20"/>
-          <w:szCs w:val="20"/>
-        </w:rPr>
-        <w:t>In progress modules</w:t>
-      </w:r>
-      <w:r>
-        <w:rPr>
-          <w:sz w:val="20"/>
-          <w:szCs w:val="20"/>
-        </w:rPr>
-        <w:t>:</w:t>
       </w:r>
     </w:p>
     <w:p>
@@ -1959,7 +1898,16 @@
           <w:sz w:val="20"/>
           <w:szCs w:val="20"/>
         </w:rPr>
-        <w:t>Project and Dissertation</w:t>
+        <w:t>Dissertation</w:t>
+      </w:r>
+      <w:r>
+        <w:rPr>
+          <w:b/>
+          <w:bCs/>
+          <w:sz w:val="20"/>
+          <w:szCs w:val="20"/>
+        </w:rPr>
+        <w:t xml:space="preserve"> Project</w:t>
       </w:r>
       <w:r>
         <w:rPr>
@@ -1994,7 +1942,49 @@
           <w:sz w:val="20"/>
           <w:szCs w:val="20"/>
         </w:rPr>
-        <w:t>, creating a project in Unity using the ‘mlagents’ package and several tracks to evaluate the machine learning model and how effectively the AI can adapt to several difficulty of racetracks</w:t>
+        <w:t>, creat</w:t>
+      </w:r>
+      <w:r>
+        <w:rPr>
+          <w:sz w:val="20"/>
+          <w:szCs w:val="20"/>
+        </w:rPr>
+        <w:t>ed</w:t>
+      </w:r>
+      <w:r>
+        <w:rPr>
+          <w:sz w:val="20"/>
+          <w:szCs w:val="20"/>
+        </w:rPr>
+        <w:t xml:space="preserve"> a project in Unity using the ‘mlagents’ package and several tracks to evaluate the machine learning model and how effectively </w:t>
+      </w:r>
+      <w:r>
+        <w:rPr>
+          <w:sz w:val="20"/>
+          <w:szCs w:val="20"/>
+        </w:rPr>
+        <w:t>an</w:t>
+      </w:r>
+      <w:r>
+        <w:rPr>
+          <w:sz w:val="20"/>
+          <w:szCs w:val="20"/>
+        </w:rPr>
+        <w:t xml:space="preserve"> AI can adapt to several difficult</w:t>
+      </w:r>
+      <w:r>
+        <w:rPr>
+          <w:sz w:val="20"/>
+          <w:szCs w:val="20"/>
+        </w:rPr>
+        <w:t>ies</w:t>
+      </w:r>
+      <w:r>
+        <w:rPr>
+          <w:sz w:val="20"/>
+          <w:szCs w:val="20"/>
+        </w:rPr>
+        <w:t xml:space="preserve"> of racetracks</w:t>
       </w:r>
       <w:r>
         <w:rPr>
@@ -2217,7 +2207,34 @@
           <w:sz w:val="20"/>
           <w:szCs w:val="20"/>
         </w:rPr>
-        <w:t>Bachelor Years (First, Second and Third Year) – First Class Mark</w:t>
+        <w:t xml:space="preserve">Bachelor Years (First, Second and Third Year) – First Class </w:t>
+      </w:r>
+      <w:r>
+        <w:rPr>
+          <w:b/>
+          <w:bCs/>
+          <w:sz w:val="20"/>
+          <w:szCs w:val="20"/>
+        </w:rPr>
+        <w:t>w</w:t>
+      </w:r>
+      <w:r>
+        <w:rPr>
+          <w:b/>
+          <w:bCs/>
+          <w:sz w:val="20"/>
+          <w:szCs w:val="20"/>
+        </w:rPr>
+        <w:t>/</w:t>
+      </w:r>
+      <w:r>
+        <w:rPr>
+          <w:b/>
+          <w:bCs/>
+          <w:sz w:val="20"/>
+          <w:szCs w:val="20"/>
+        </w:rPr>
+        <w:t xml:space="preserve"> Honours</w:t>
       </w:r>
     </w:p>
     <w:p>
@@ -2248,7 +2265,15 @@
           <w:sz w:val="20"/>
           <w:szCs w:val="20"/>
         </w:rPr>
-        <w:t xml:space="preserve"> using Unity and C#, this achieved a First. I also studied several games focused modules including one which went through implementing the basics of a 2D physics engine in C++ as well as one that introduced the concepts of graphical programming in Unity, receiving a First in both of these modules. I have also undertaken multiple general and security focused modules providing me with experience in a variety of languages.</w:t>
+        <w:t xml:space="preserve"> using Unity and C#, this achieved a First. I also studied several games focused modules including one which went through implementing the basics of a 2D physics engine in C++ as well as one that introduced the concepts of graphical programming in Unity, receiving a First in both of these modules. I have also undertaken </w:t>
+      </w:r>
+      <w:r>
+        <w:rPr>
+          <w:sz w:val="20"/>
+          <w:szCs w:val="20"/>
+        </w:rPr>
+        <w:lastRenderedPageBreak/>
+        <w:t>multiple general and security focused modules providing me with experience in a variety of languages.</w:t>
       </w:r>
     </w:p>
     <w:p>
@@ -2261,6 +2286,113 @@
           <w:szCs w:val="20"/>
         </w:rPr>
       </w:pPr>
+    </w:p>
+    <w:p>
+      <w:pPr>
+        <w:pStyle w:val="Body"/>
+        <w:ind w:firstLine="720"/>
+        <w:rPr>
+          <w:b/>
+          <w:bCs/>
+          <w:sz w:val="20"/>
+          <w:szCs w:val="20"/>
+        </w:rPr>
+      </w:pPr>
+      <w:r>
+        <w:rPr>
+          <w:noProof/>
+          <w:sz w:val="64"/>
+          <w:szCs w:val="64"/>
+        </w:rPr>
+        <mc:AlternateContent>
+          <mc:Choice Requires="wps">
+            <w:drawing>
+              <wp:anchor distT="0" distB="0" distL="114300" distR="114300" simplePos="0" relativeHeight="251654141" behindDoc="1" locked="0" layoutInCell="1" allowOverlap="1" wp14:anchorId="7FFD68CC" wp14:editId="23013C39">
+                <wp:simplePos x="0" y="0"/>
+                <wp:positionH relativeFrom="page">
+                  <wp:align>left</wp:align>
+                </wp:positionH>
+                <wp:positionV relativeFrom="page">
+                  <wp:align>top</wp:align>
+                </wp:positionV>
+                <wp:extent cx="2333625" cy="10677525"/>
+                <wp:effectExtent l="0" t="0" r="9525" b="9525"/>
+                <wp:wrapTight wrapText="right">
+                  <wp:wrapPolygon edited="0">
+                    <wp:start x="0" y="0"/>
+                    <wp:lineTo x="0" y="21581"/>
+                    <wp:lineTo x="21512" y="21581"/>
+                    <wp:lineTo x="21512" y="0"/>
+                    <wp:lineTo x="0" y="0"/>
+                  </wp:wrapPolygon>
+                </wp:wrapTight>
+                <wp:docPr id="4" name="Rectangle 4"/>
+                <wp:cNvGraphicFramePr/>
+                <a:graphic xmlns:a="http://schemas.openxmlformats.org/drawingml/2006/main">
+                  <a:graphicData uri="http://schemas.microsoft.com/office/word/2010/wordprocessingShape">
+                    <wps:wsp>
+                      <wps:cNvSpPr/>
+                      <wps:spPr>
+                        <a:xfrm>
+                          <a:off x="0" y="0"/>
+                          <a:ext cx="2333625" cy="10677525"/>
+                        </a:xfrm>
+                        <a:prstGeom prst="rect">
+                          <a:avLst/>
+                        </a:prstGeom>
+                        <a:solidFill>
+                          <a:schemeClr val="tx1">
+                            <a:lumMod val="85000"/>
+                            <a:lumOff val="15000"/>
+                          </a:schemeClr>
+                        </a:solidFill>
+                        <a:ln>
+                          <a:noFill/>
+                        </a:ln>
+                      </wps:spPr>
+                      <wps:style>
+                        <a:lnRef idx="2">
+                          <a:schemeClr val="accent3">
+                            <a:shade val="50000"/>
+                          </a:schemeClr>
+                        </a:lnRef>
+                        <a:fillRef idx="1">
+                          <a:schemeClr val="accent3"/>
+                        </a:fillRef>
+                        <a:effectRef idx="0">
+                          <a:schemeClr val="accent3"/>
+                        </a:effectRef>
+                        <a:fontRef idx="minor">
+                          <a:schemeClr val="lt1"/>
+                        </a:fontRef>
+                      </wps:style>
+                      <wps:bodyPr rot="0" spcFirstLastPara="0" vertOverflow="overflow" horzOverflow="overflow" vert="horz" wrap="square" lIns="91440" tIns="45720" rIns="91440" bIns="45720" numCol="1" spcCol="0" rtlCol="0" fromWordArt="0" anchor="ctr" anchorCtr="0" forceAA="0" compatLnSpc="1">
+                        <a:prstTxWarp prst="textNoShape">
+                          <a:avLst/>
+                        </a:prstTxWarp>
+                        <a:noAutofit/>
+                      </wps:bodyPr>
+                    </wps:wsp>
+                  </a:graphicData>
+                </a:graphic>
+                <wp14:sizeRelH relativeFrom="margin">
+                  <wp14:pctWidth>0</wp14:pctWidth>
+                </wp14:sizeRelH>
+                <wp14:sizeRelV relativeFrom="margin">
+                  <wp14:pctHeight>0</wp14:pctHeight>
+                </wp14:sizeRelV>
+              </wp:anchor>
+            </w:drawing>
+          </mc:Choice>
+          <mc:Fallback>
+            <w:pict>
+              <v:rect w14:anchorId="67BF9241" id="Rectangle 4" o:spid="_x0000_s1026" style="position:absolute;margin-left:0;margin-top:0;width:183.75pt;height:840.75pt;z-index:-251662339;visibility:visible;mso-wrap-style:square;mso-width-percent:0;mso-height-percent:0;mso-wrap-distance-left:9pt;mso-wrap-distance-top:0;mso-wrap-distance-right:9pt;mso-wrap-distance-bottom:0;mso-position-horizontal:left;mso-position-horizontal-relative:page;mso-position-vertical:top;mso-position-vertical-relative:page;mso-width-percent:0;mso-height-percent:0;mso-width-relative:margin;mso-height-relative:margin;v-text-anchor:middle" o:gfxdata="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" fillcolor="#272727 [2749]" stroked="f" strokeweight="1pt">
+                <w10:wrap type="tight" side="right" anchorx="page" anchory="page"/>
+              </v:rect>
+            </w:pict>
+          </mc:Fallback>
+        </mc:AlternateContent>
+      </w:r>
       <w:r>
         <w:rPr>
           <w:b/>
@@ -2269,19 +2401,18 @@
           <w:sz w:val="24"/>
           <w:szCs w:val="24"/>
         </w:rPr>
-        <w:lastRenderedPageBreak/>
         <mc:AlternateContent>
           <mc:Choice Requires="wps">
             <w:drawing>
-              <wp:anchor distT="45720" distB="45720" distL="114300" distR="114300" simplePos="0" relativeHeight="251661312" behindDoc="0" locked="0" layoutInCell="1" allowOverlap="1" wp14:anchorId="0C2650DD" wp14:editId="2CBC67AB">
+              <wp:anchor distT="45720" distB="45720" distL="114300" distR="114300" simplePos="0" relativeHeight="251661312" behindDoc="0" locked="0" layoutInCell="1" allowOverlap="1" wp14:anchorId="0C2650DD" wp14:editId="047A0DD1">
                 <wp:simplePos x="0" y="0"/>
                 <wp:positionH relativeFrom="page">
                   <wp:align>left</wp:align>
                 </wp:positionH>
                 <wp:positionV relativeFrom="paragraph">
-                  <wp:posOffset>66675</wp:posOffset>
+                  <wp:posOffset>0</wp:posOffset>
                 </wp:positionV>
-                <wp:extent cx="2324100" cy="285750"/>
+                <wp:extent cx="2324100" cy="304800"/>
                 <wp:effectExtent l="0" t="0" r="0" b="0"/>
                 <wp:wrapSquare wrapText="bothSides"/>
                 <wp:docPr id="2" name="Text Box 2"/>
@@ -2297,7 +2428,7 @@
                       <wps:spPr bwMode="auto">
                         <a:xfrm>
                           <a:off x="0" y="0"/>
-                          <a:ext cx="2324100" cy="285750"/>
+                          <a:ext cx="2324100" cy="304800"/>
                         </a:xfrm>
                         <a:prstGeom prst="rect">
                           <a:avLst/>
@@ -2358,7 +2489,7 @@
                           </w:p>
                         </w:txbxContent>
                       </wps:txbx>
-                      <wps:bodyPr rot="0" vert="horz" wrap="square" lIns="91440" tIns="45720" rIns="91440" bIns="45720" anchor="t" anchorCtr="0">
+                      <wps:bodyPr rot="0" vert="horz" wrap="square" lIns="91440" tIns="0" rIns="91440" bIns="45720" anchor="t" anchorCtr="0">
                         <a:noAutofit/>
                       </wps:bodyPr>
                     </wps:wsp>
@@ -2375,8 +2506,8 @@
           </mc:Choice>
           <mc:Fallback>
             <w:pict>
-              <v:shape w14:anchorId="0C2650DD" id="_x0000_s1039" type="#_x0000_t202" style="position:absolute;margin-left:0;margin-top:5.25pt;width:183pt;height:22.5pt;z-index:251661312;visibility:visible;mso-wrap-style:square;mso-width-percent:0;mso-height-percent:0;mso-wrap-distance-left:9pt;mso-wrap-distance-top:3.6pt;mso-wrap-distance-right:9pt;mso-wrap-distance-bottom:3.6pt;mso-position-horizontal:left;mso-position-horizontal-relative:page;mso-position-vertical:absolute;mso-position-vertical-relative:text;mso-width-percent:0;mso-height-percent:0;mso-width-relative:margin;mso-height-relative:margin;v-text-anchor:top" o:gfxdata="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" filled="f" stroked="f">
-                <v:textbox>
+              <v:shape w14:anchorId="0C2650DD" id="_x0000_s1039" type="#_x0000_t202" style="position:absolute;left:0;text-align:left;margin-left:0;margin-top:0;width:183pt;height:24pt;z-index:251661312;visibility:visible;mso-wrap-style:square;mso-width-percent:0;mso-height-percent:0;mso-wrap-distance-left:9pt;mso-wrap-distance-top:3.6pt;mso-wrap-distance-right:9pt;mso-wrap-distance-bottom:3.6pt;mso-position-horizontal:left;mso-position-horizontal-relative:page;mso-position-vertical:absolute;mso-position-vertical-relative:text;mso-width-percent:0;mso-height-percent:0;mso-width-relative:margin;mso-height-relative:margin;v-text-anchor:top" o:gfxdata="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" filled="f" stroked="f">
+                <v:textbox inset=",0">
                   <w:txbxContent>
                     <w:p>
                       <w:pPr>
@@ -2430,17 +2561,6 @@
           </mc:Fallback>
         </mc:AlternateContent>
       </w:r>
-    </w:p>
-    <w:p>
-      <w:pPr>
-        <w:pStyle w:val="Body"/>
-        <w:rPr>
-          <w:b/>
-          <w:bCs/>
-          <w:sz w:val="20"/>
-          <w:szCs w:val="20"/>
-        </w:rPr>
-      </w:pPr>
       <w:r>
         <w:rPr>
           <w:b/>
@@ -2452,13 +2572,13 @@
         <mc:AlternateContent>
           <mc:Choice Requires="wps">
             <w:drawing>
-              <wp:anchor distT="45720" distB="45720" distL="114300" distR="114300" simplePos="0" relativeHeight="251684864" behindDoc="0" locked="0" layoutInCell="1" allowOverlap="1" wp14:anchorId="795C2A6F" wp14:editId="6CB4E38D">
+              <wp:anchor distT="45720" distB="45720" distL="114300" distR="114300" simplePos="0" relativeHeight="251684864" behindDoc="0" locked="0" layoutInCell="1" allowOverlap="1" wp14:anchorId="795C2A6F" wp14:editId="66D857F7">
                 <wp:simplePos x="0" y="0"/>
                 <wp:positionH relativeFrom="page">
                   <wp:align>left</wp:align>
                 </wp:positionH>
                 <wp:positionV relativeFrom="paragraph">
-                  <wp:posOffset>87251</wp:posOffset>
+                  <wp:posOffset>115570</wp:posOffset>
                 </wp:positionV>
                 <wp:extent cx="2324100" cy="314325"/>
                 <wp:effectExtent l="0" t="0" r="0" b="0"/>
@@ -2572,7 +2692,7 @@
           </mc:Choice>
           <mc:Fallback>
             <w:pict>
-              <v:shape w14:anchorId="795C2A6F" id="Text Box 20" o:spid="_x0000_s1040" type="#_x0000_t202" style="position:absolute;margin-left:0;margin-top:6.85pt;width:183pt;height:24.75pt;z-index:251684864;visibility:visible;mso-wrap-style:square;mso-width-percent:0;mso-height-percent:0;mso-wrap-distance-left:9pt;mso-wrap-distance-top:3.6pt;mso-wrap-distance-right:9pt;mso-wrap-distance-bottom:3.6pt;mso-position-horizontal:left;mso-position-horizontal-relative:page;mso-position-vertical:absolute;mso-position-vertical-relative:text;mso-width-percent:0;mso-height-percent:0;mso-width-relative:margin;mso-height-relative:margin;v-text-anchor:top" o:gfxdata="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" filled="f" stroked="f">
+              <v:shape w14:anchorId="795C2A6F" id="Text Box 20" o:spid="_x0000_s1040" type="#_x0000_t202" style="position:absolute;left:0;text-align:left;margin-left:0;margin-top:9.1pt;width:183pt;height:24.75pt;z-index:251684864;visibility:visible;mso-wrap-style:square;mso-width-percent:0;mso-height-percent:0;mso-wrap-distance-left:9pt;mso-wrap-distance-top:3.6pt;mso-wrap-distance-right:9pt;mso-wrap-distance-bottom:3.6pt;mso-position-horizontal:left;mso-position-horizontal-relative:page;mso-position-vertical:absolute;mso-position-vertical-relative:text;mso-width-percent:0;mso-height-percent:0;mso-width-relative:margin;mso-height-relative:margin;v-text-anchor:top" o:gfxdata="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" filled="f" stroked="f">
                 <v:textbox>
                   <w:txbxContent>
                     <w:p>
@@ -2649,16 +2769,6 @@
         <w:rPr>
           <w:b/>
           <w:bCs/>
-          <w:sz w:val="20"/>
-          <w:szCs w:val="20"/>
-          <w:lang w:val="en-US"/>
-        </w:rPr>
-        <w:tab/>
-      </w:r>
-      <w:r>
-        <w:rPr>
-          <w:b/>
-          <w:bCs/>
         </w:rPr>
         <w:t>Harrogate Grammar School</w:t>
       </w:r>
@@ -2711,25 +2821,7 @@
           <w:szCs w:val="20"/>
           <w:lang w:val="en-US"/>
         </w:rPr>
-        <w:t>Achieved an A in both Mathematics and an EPQ (Extended Project Qualification</w:t>
-      </w:r>
-      <w:proofErr w:type="gramStart"/>
-      <w:r>
-        <w:rPr>
-          <w:sz w:val="20"/>
-          <w:szCs w:val="20"/>
-          <w:lang w:val="en-US"/>
-        </w:rPr>
-        <w:t>);</w:t>
-      </w:r>
-      <w:proofErr w:type="gramEnd"/>
-      <w:r>
-        <w:rPr>
-          <w:sz w:val="20"/>
-          <w:szCs w:val="20"/>
-          <w:lang w:val="en-US"/>
-        </w:rPr>
-        <w:t xml:space="preserve"> a B in Computer Science and a C in Physics.</w:t>
+        <w:t>Achieved an A in both Mathematics and an EPQ (Extended Project Qualification); a B in Computer Science and a C in Physics.</w:t>
       </w:r>
     </w:p>
     <w:p>
@@ -2754,7 +2846,7 @@
         <mc:AlternateContent>
           <mc:Choice Requires="wps">
             <w:drawing>
-              <wp:anchor distT="45720" distB="45720" distL="114300" distR="114300" simplePos="0" relativeHeight="251686912" behindDoc="0" locked="0" layoutInCell="1" allowOverlap="1" wp14:anchorId="78D0085F" wp14:editId="591E33E5">
+              <wp:anchor distT="45720" distB="45720" distL="114300" distR="114300" simplePos="0" relativeHeight="251686912" behindDoc="0" locked="0" layoutInCell="1" allowOverlap="1" wp14:anchorId="78D0085F" wp14:editId="30C2A37C">
                 <wp:simplePos x="0" y="0"/>
                 <wp:positionH relativeFrom="page">
                   <wp:align>left</wp:align>
@@ -3148,13 +3240,264 @@
         <mc:AlternateContent>
           <mc:Choice Requires="wps">
             <w:drawing>
-              <wp:anchor distT="45720" distB="45720" distL="114300" distR="114300" simplePos="0" relativeHeight="251693056" behindDoc="0" locked="0" layoutInCell="1" allowOverlap="1" wp14:anchorId="3A7C1500" wp14:editId="453E83C1">
+              <wp:anchor distT="45720" distB="45720" distL="114300" distR="114300" simplePos="0" relativeHeight="251698176" behindDoc="0" locked="0" layoutInCell="1" allowOverlap="1" wp14:anchorId="78C847D4" wp14:editId="23F2D645">
                 <wp:simplePos x="0" y="0"/>
                 <wp:positionH relativeFrom="page">
                   <wp:align>left</wp:align>
                 </wp:positionH>
                 <wp:positionV relativeFrom="paragraph">
-                  <wp:posOffset>146685</wp:posOffset>
+                  <wp:posOffset>228600</wp:posOffset>
+                </wp:positionV>
+                <wp:extent cx="2324100" cy="285750"/>
+                <wp:effectExtent l="0" t="0" r="0" b="0"/>
+                <wp:wrapSquare wrapText="bothSides"/>
+                <wp:docPr id="3" name="Text Box 2"/>
+                <wp:cNvGraphicFramePr>
+                  <a:graphicFrameLocks xmlns:a="http://schemas.openxmlformats.org/drawingml/2006/main"/>
+                </wp:cNvGraphicFramePr>
+                <a:graphic xmlns:a="http://schemas.openxmlformats.org/drawingml/2006/main">
+                  <a:graphicData uri="http://schemas.microsoft.com/office/word/2010/wordprocessingShape">
+                    <wps:wsp>
+                      <wps:cNvSpPr txBox="1">
+                        <a:spLocks noChangeArrowheads="1"/>
+                      </wps:cNvSpPr>
+                      <wps:spPr bwMode="auto">
+                        <a:xfrm>
+                          <a:off x="0" y="0"/>
+                          <a:ext cx="2324100" cy="285750"/>
+                        </a:xfrm>
+                        <a:prstGeom prst="rect">
+                          <a:avLst/>
+                        </a:prstGeom>
+                        <a:noFill/>
+                        <a:ln w="9525">
+                          <a:noFill/>
+                          <a:miter lim="800000"/>
+                          <a:headEnd/>
+                          <a:tailEnd/>
+                        </a:ln>
+                      </wps:spPr>
+                      <wps:txbx>
+                        <w:txbxContent>
+                          <w:p>
+                            <w:pPr>
+                              <w:jc w:val="center"/>
+                              <w:rPr>
+                                <w:color w:val="FFFFFF" w:themeColor="background1"/>
+                              </w:rPr>
+                            </w:pPr>
+                            <w:r>
+                              <w:rPr>
+                                <w:color w:val="FFFFFF" w:themeColor="background1"/>
+                              </w:rPr>
+                              <w:t>August 2022 – Present</w:t>
+                            </w:r>
+                          </w:p>
+                        </w:txbxContent>
+                      </wps:txbx>
+                      <wps:bodyPr rot="0" vert="horz" wrap="square" lIns="91440" tIns="45720" rIns="91440" bIns="45720" anchor="t" anchorCtr="0">
+                        <a:noAutofit/>
+                      </wps:bodyPr>
+                    </wps:wsp>
+                  </a:graphicData>
+                </a:graphic>
+                <wp14:sizeRelH relativeFrom="margin">
+                  <wp14:pctWidth>0</wp14:pctWidth>
+                </wp14:sizeRelH>
+                <wp14:sizeRelV relativeFrom="margin">
+                  <wp14:pctHeight>0</wp14:pctHeight>
+                </wp14:sizeRelV>
+              </wp:anchor>
+            </w:drawing>
+          </mc:Choice>
+          <mc:Fallback>
+            <w:pict>
+              <v:shape w14:anchorId="78C847D4" id="_x0000_s1043" type="#_x0000_t202" style="position:absolute;margin-left:0;margin-top:18pt;width:183pt;height:22.5pt;z-index:251698176;visibility:visible;mso-wrap-style:square;mso-width-percent:0;mso-height-percent:0;mso-wrap-distance-left:9pt;mso-wrap-distance-top:3.6pt;mso-wrap-distance-right:9pt;mso-wrap-distance-bottom:3.6pt;mso-position-horizontal:left;mso-position-horizontal-relative:page;mso-position-vertical:absolute;mso-position-vertical-relative:text;mso-width-percent:0;mso-height-percent:0;mso-width-relative:margin;mso-height-relative:margin;v-text-anchor:top" o:gfxdata="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" filled="f" stroked="f">
+                <v:textbox>
+                  <w:txbxContent>
+                    <w:p>
+                      <w:pPr>
+                        <w:jc w:val="center"/>
+                        <w:rPr>
+                          <w:color w:val="FFFFFF" w:themeColor="background1"/>
+                        </w:rPr>
+                      </w:pPr>
+                      <w:r>
+                        <w:rPr>
+                          <w:color w:val="FFFFFF" w:themeColor="background1"/>
+                        </w:rPr>
+                        <w:t>August 2022 – Present</w:t>
+                      </w:r>
+                    </w:p>
+                  </w:txbxContent>
+                </v:textbox>
+                <w10:wrap type="square" anchorx="page"/>
+              </v:shape>
+            </w:pict>
+          </mc:Fallback>
+        </mc:AlternateContent>
+      </w:r>
+      <w:r>
+        <w:rPr>
+          <w:b/>
+          <w:bCs/>
+          <w:sz w:val="28"/>
+          <w:szCs w:val="28"/>
+        </w:rPr>
+        <w:t>Work Experience:</w:t>
+      </w:r>
+    </w:p>
+    <w:p>
+      <w:pPr>
+        <w:spacing w:after="0"/>
+        <w:contextualSpacing/>
+        <w:rPr>
+          <w:b/>
+          <w:bCs/>
+          <w:sz w:val="28"/>
+          <w:szCs w:val="28"/>
+        </w:rPr>
+      </w:pPr>
+      <w:r>
+        <w:rPr>
+          <w:b/>
+          <w:bCs/>
+          <w:sz w:val="28"/>
+          <w:szCs w:val="28"/>
+        </w:rPr>
+        <w:t xml:space="preserve">  </w:t>
+      </w:r>
+      <w:r>
+        <w:rPr>
+          <w:b/>
+          <w:bCs/>
+          <w:sz w:val="28"/>
+          <w:szCs w:val="28"/>
+        </w:rPr>
+        <w:t>Creative Assembly</w:t>
+      </w:r>
+    </w:p>
+    <w:p>
+      <w:pPr>
+        <w:pStyle w:val="Body"/>
+        <w:ind w:left="3240"/>
+        <w:rPr>
+          <w:sz w:val="20"/>
+          <w:szCs w:val="20"/>
+        </w:rPr>
+      </w:pPr>
+      <w:r>
+        <w:rPr>
+          <w:sz w:val="20"/>
+          <w:szCs w:val="20"/>
+        </w:rPr>
+        <w:t>Work</w:t>
+      </w:r>
+      <w:r>
+        <w:rPr>
+          <w:sz w:val="20"/>
+          <w:szCs w:val="20"/>
+        </w:rPr>
+        <w:t>ing</w:t>
+      </w:r>
+      <w:r>
+        <w:rPr>
+          <w:sz w:val="20"/>
+          <w:szCs w:val="20"/>
+        </w:rPr>
+        <w:t xml:space="preserve"> as an Associate Build Engineer in the Continuous Integration team</w:t>
+      </w:r>
+      <w:r>
+        <w:rPr>
+          <w:sz w:val="20"/>
+          <w:szCs w:val="20"/>
+        </w:rPr>
+        <w:t xml:space="preserve"> where</w:t>
+      </w:r>
+      <w:r>
+        <w:rPr>
+          <w:sz w:val="20"/>
+          <w:szCs w:val="20"/>
+        </w:rPr>
+        <w:t xml:space="preserve"> </w:t>
+      </w:r>
+      <w:r>
+        <w:rPr>
+          <w:sz w:val="20"/>
+          <w:szCs w:val="20"/>
+        </w:rPr>
+        <w:t xml:space="preserve">I </w:t>
+      </w:r>
+      <w:r>
+        <w:rPr>
+          <w:sz w:val="20"/>
+          <w:szCs w:val="20"/>
+        </w:rPr>
+        <w:t>am</w:t>
+      </w:r>
+      <w:r>
+        <w:rPr>
+          <w:sz w:val="20"/>
+          <w:szCs w:val="20"/>
+        </w:rPr>
+        <w:t xml:space="preserve"> responsible for developing backend infrastructure for the build pipeline and maintaining the </w:t>
+      </w:r>
+      <w:r>
+        <w:rPr>
+          <w:sz w:val="20"/>
+          <w:szCs w:val="20"/>
+        </w:rPr>
+        <w:t>C</w:t>
+      </w:r>
+      <w:r>
+        <w:rPr>
+          <w:sz w:val="20"/>
+          <w:szCs w:val="20"/>
+        </w:rPr>
+        <w:t xml:space="preserve">ontinuous </w:t>
+      </w:r>
+      <w:r>
+        <w:rPr>
+          <w:sz w:val="20"/>
+          <w:szCs w:val="20"/>
+        </w:rPr>
+        <w:t>I</w:t>
+      </w:r>
+      <w:r>
+        <w:rPr>
+          <w:sz w:val="20"/>
+          <w:szCs w:val="20"/>
+        </w:rPr>
+        <w:t xml:space="preserve">ntegration and testing systems. </w:t>
+      </w:r>
+    </w:p>
+    <w:p>
+      <w:pPr>
+        <w:pStyle w:val="Body"/>
+        <w:ind w:left="3600"/>
+        <w:rPr>
+          <w:sz w:val="20"/>
+          <w:szCs w:val="20"/>
+        </w:rPr>
+      </w:pPr>
+      <w:r>
+        <w:rPr>
+          <w:b/>
+          <w:bCs/>
+          <w:noProof/>
+          <w:sz w:val="28"/>
+          <w:szCs w:val="28"/>
+        </w:rPr>
+        <mc:AlternateContent>
+          <mc:Choice Requires="wps">
+            <w:drawing>
+              <wp:anchor distT="45720" distB="45720" distL="114300" distR="114300" simplePos="0" relativeHeight="251693056" behindDoc="0" locked="0" layoutInCell="1" allowOverlap="1" wp14:anchorId="3A7C1500" wp14:editId="0A50226F">
+                <wp:simplePos x="0" y="0"/>
+                <wp:positionH relativeFrom="page">
+                  <wp:align>left</wp:align>
+                </wp:positionH>
+                <wp:positionV relativeFrom="paragraph">
+                  <wp:posOffset>91440</wp:posOffset>
                 </wp:positionV>
                 <wp:extent cx="2324100" cy="285750"/>
                 <wp:effectExtent l="0" t="0" r="0" b="0"/>
@@ -3220,7 +3563,7 @@
           </mc:Choice>
           <mc:Fallback>
             <w:pict>
-              <v:shape w14:anchorId="3A7C1500" id="_x0000_s1043" type="#_x0000_t202" style="position:absolute;margin-left:0;margin-top:11.55pt;width:183pt;height:22.5pt;z-index:251693056;visibility:visible;mso-wrap-style:square;mso-width-percent:0;mso-height-percent:0;mso-wrap-distance-left:9pt;mso-wrap-distance-top:3.6pt;mso-wrap-distance-right:9pt;mso-wrap-distance-bottom:3.6pt;mso-position-horizontal:left;mso-position-horizontal-relative:page;mso-position-vertical:absolute;mso-position-vertical-relative:text;mso-width-percent:0;mso-height-percent:0;mso-width-relative:margin;mso-height-relative:margin;v-text-anchor:top" o:gfxdata="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" filled="f" stroked="f">
+              <v:shape w14:anchorId="3A7C1500" id="_x0000_s1044" type="#_x0000_t202" style="position:absolute;left:0;text-align:left;margin-left:0;margin-top:7.2pt;width:183pt;height:22.5pt;z-index:251693056;visibility:visible;mso-wrap-style:square;mso-width-percent:0;mso-height-percent:0;mso-wrap-distance-left:9pt;mso-wrap-distance-top:3.6pt;mso-wrap-distance-right:9pt;mso-wrap-distance-bottom:3.6pt;mso-position-horizontal:left;mso-position-horizontal-relative:page;mso-position-vertical:absolute;mso-position-vertical-relative:text;mso-width-percent:0;mso-height-percent:0;mso-width-relative:margin;mso-height-relative:margin;v-text-anchor:top" o:gfxdata="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" filled="f" stroked="f">
                 <v:textbox>
                   <w:txbxContent>
                     <w:p>
@@ -3245,15 +3588,6 @@
           </mc:Fallback>
         </mc:AlternateContent>
       </w:r>
-      <w:r>
-        <w:rPr>
-          <w:b/>
-          <w:bCs/>
-          <w:sz w:val="28"/>
-          <w:szCs w:val="28"/>
-        </w:rPr>
-        <w:t>Work Experience:</w:t>
-      </w:r>
     </w:p>
     <w:p>
       <w:pPr>
@@ -3264,7 +3598,6 @@
           <w:bCs/>
         </w:rPr>
       </w:pPr>
-      <w:proofErr w:type="spellStart"/>
       <w:r>
         <w:rPr>
           <w:b/>
@@ -3272,7 +3605,6 @@
         </w:rPr>
         <w:t>Positiply</w:t>
       </w:r>
-      <w:proofErr w:type="spellEnd"/>
     </w:p>
     <w:p>
       <w:pPr>
@@ -3288,7 +3620,77 @@
           <w:sz w:val="20"/>
           <w:szCs w:val="20"/>
         </w:rPr>
-        <w:t>Was part of the initial start-up team of the company and was the lead algorithm designer and developer.</w:t>
+        <w:t xml:space="preserve">Was part of the initial start-up team of the company </w:t>
+      </w:r>
+      <w:r>
+        <w:rPr>
+          <w:sz w:val="20"/>
+          <w:szCs w:val="20"/>
+        </w:rPr>
+        <w:t>a</w:t>
+      </w:r>
+      <w:r>
+        <w:rPr>
+          <w:sz w:val="20"/>
+          <w:szCs w:val="20"/>
+        </w:rPr>
+        <w:t xml:space="preserve">s </w:t>
+      </w:r>
+      <w:r>
+        <w:rPr>
+          <w:sz w:val="20"/>
+          <w:szCs w:val="20"/>
+        </w:rPr>
+        <w:t>a software engineer</w:t>
+      </w:r>
+      <w:r>
+        <w:rPr>
+          <w:sz w:val="20"/>
+          <w:szCs w:val="20"/>
+        </w:rPr>
+        <w:t xml:space="preserve"> </w:t>
+      </w:r>
+      <w:r>
+        <w:rPr>
+          <w:sz w:val="20"/>
+          <w:szCs w:val="20"/>
+        </w:rPr>
+        <w:t xml:space="preserve">and was </w:t>
+      </w:r>
+      <w:r>
+        <w:rPr>
+          <w:sz w:val="20"/>
+          <w:szCs w:val="20"/>
+        </w:rPr>
+        <w:t xml:space="preserve">primarily </w:t>
+      </w:r>
+      <w:r>
+        <w:rPr>
+          <w:sz w:val="20"/>
+          <w:szCs w:val="20"/>
+        </w:rPr>
+        <w:t xml:space="preserve">working on </w:t>
+      </w:r>
+      <w:r>
+        <w:rPr>
+          <w:sz w:val="20"/>
+          <w:szCs w:val="20"/>
+        </w:rPr>
+        <w:t>algorithm design and develop</w:t>
+      </w:r>
+      <w:r>
+        <w:rPr>
+          <w:sz w:val="20"/>
+          <w:szCs w:val="20"/>
+        </w:rPr>
+        <w:t>ment</w:t>
+      </w:r>
+      <w:r>
+        <w:rPr>
+          <w:sz w:val="20"/>
+          <w:szCs w:val="20"/>
+        </w:rPr>
+        <w:t>.</w:t>
       </w:r>
     </w:p>
     <w:p>
@@ -3521,7 +3923,7 @@
           </mc:Choice>
           <mc:Fallback>
             <w:pict>
-              <v:shape w14:anchorId="0A516C64" id="_x0000_s1044" type="#_x0000_t202" style="position:absolute;margin-left:0;margin-top:12.3pt;width:183pt;height:22.5pt;z-index:251694080;visibility:visible;mso-wrap-style:square;mso-width-percent:0;mso-height-percent:0;mso-wrap-distance-left:9pt;mso-wrap-distance-top:3.6pt;mso-wrap-distance-right:9pt;mso-wrap-distance-bottom:3.6pt;mso-position-horizontal:left;mso-position-horizontal-relative:page;mso-position-vertical:absolute;mso-position-vertical-relative:text;mso-width-percent:0;mso-height-percent:0;mso-width-relative:margin;mso-height-relative:margin;v-text-anchor:top" o:gfxdata="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" filled="f" stroked="f">
+              <v:shape w14:anchorId="0A516C64" id="_x0000_s1045" type="#_x0000_t202" style="position:absolute;margin-left:0;margin-top:12.3pt;width:183pt;height:22.5pt;z-index:251694080;visibility:visible;mso-wrap-style:square;mso-width-percent:0;mso-height-percent:0;mso-wrap-distance-left:9pt;mso-wrap-distance-top:3.6pt;mso-wrap-distance-right:9pt;mso-wrap-distance-bottom:3.6pt;mso-position-horizontal:left;mso-position-horizontal-relative:page;mso-position-vertical:absolute;mso-position-vertical-relative:text;mso-width-percent:0;mso-height-percent:0;mso-width-relative:margin;mso-height-relative:margin;v-text-anchor:top" o:gfxdata="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" filled="f" stroked="f">
                 <v:textbox>
                   <w:txbxContent>
                     <w:p>
@@ -3672,12 +4074,6 @@
         </w:rPr>
         <w:t>Quality control and product testing - tested the side boot panels for the new Honda Civic to see if they would fit into the car correctly</w:t>
       </w:r>
-    </w:p>
-    <w:p>
-      <w:pPr>
-        <w:spacing w:after="0"/>
-        <w:contextualSpacing/>
-      </w:pPr>
     </w:p>
     <w:p>
       <w:pPr>
@@ -3869,12 +4265,6 @@
       <w:r>
         <w:t xml:space="preserve"> </w:t>
       </w:r>
-    </w:p>
-    <w:p>
-      <w:pPr>
-        <w:spacing w:after="0"/>
-        <w:contextualSpacing/>
-      </w:pPr>
     </w:p>
     <w:sectPr>
       <w:pgSz w:w="11906" w:h="16838"/>

</xml_diff>